<commit_message>
hotfix: remove extra whitespace between paragraphs
</commit_message>
<xml_diff>
--- a/public/files/[v1.4] Template Proposal Skripsi_Ilmu Komputer_UNNES.docx
+++ b/public/files/[v1.4] Template Proposal Skripsi_Ilmu Komputer_UNNES.docx
@@ -3735,9 +3735,432 @@
         <w:ind w:firstLine="720"/>
         <w:jc w:val="both"/>
         <w:rPr>
-          <w:color w:val="000000"/>
-        </w:rPr>
-      </w:pPr>
+          <w:i/>
+          <w:iCs/>
+          <w:color w:val="000000"/>
+        </w:rPr>
+      </w:pPr>
+      <w:proofErr w:type="spellStart"/>
+      <w:r>
+        <w:rPr>
+          <w:color w:val="000000"/>
+        </w:rPr>
+        <w:t>Beberapa</w:t>
+      </w:r>
+      <w:proofErr w:type="spellEnd"/>
+      <w:r>
+        <w:rPr>
+          <w:color w:val="000000"/>
+        </w:rPr>
+        <w:t xml:space="preserve"> </w:t>
+      </w:r>
+      <w:proofErr w:type="spellStart"/>
+      <w:r>
+        <w:rPr>
+          <w:color w:val="000000"/>
+        </w:rPr>
+        <w:t>bagian</w:t>
+      </w:r>
+      <w:proofErr w:type="spellEnd"/>
+      <w:r>
+        <w:rPr>
+          <w:color w:val="000000"/>
+        </w:rPr>
+        <w:t xml:space="preserve"> </w:t>
+      </w:r>
+      <w:proofErr w:type="spellStart"/>
+      <w:r>
+        <w:rPr>
+          <w:color w:val="000000"/>
+        </w:rPr>
+        <w:t>dari</w:t>
+      </w:r>
+      <w:proofErr w:type="spellEnd"/>
+      <w:r>
+        <w:rPr>
+          <w:color w:val="000000"/>
+        </w:rPr>
+        <w:t xml:space="preserve"> template </w:t>
+      </w:r>
+      <w:proofErr w:type="spellStart"/>
+      <w:r>
+        <w:rPr>
+          <w:color w:val="000000"/>
+        </w:rPr>
+        <w:t>ini</w:t>
+      </w:r>
+      <w:proofErr w:type="spellEnd"/>
+      <w:r>
+        <w:rPr>
+          <w:color w:val="000000"/>
+        </w:rPr>
+        <w:t xml:space="preserve"> </w:t>
+      </w:r>
+      <w:proofErr w:type="spellStart"/>
+      <w:r>
+        <w:rPr>
+          <w:color w:val="000000"/>
+        </w:rPr>
+        <w:t>penulis</w:t>
+      </w:r>
+      <w:proofErr w:type="spellEnd"/>
+      <w:r>
+        <w:rPr>
+          <w:color w:val="000000"/>
+        </w:rPr>
+        <w:t xml:space="preserve"> </w:t>
+      </w:r>
+      <w:proofErr w:type="spellStart"/>
+      <w:r>
+        <w:rPr>
+          <w:color w:val="000000"/>
+        </w:rPr>
+        <w:t>sengaja</w:t>
+      </w:r>
+      <w:proofErr w:type="spellEnd"/>
+      <w:r>
+        <w:rPr>
+          <w:color w:val="000000"/>
+        </w:rPr>
+        <w:t xml:space="preserve"> </w:t>
+      </w:r>
+      <w:proofErr w:type="spellStart"/>
+      <w:r>
+        <w:rPr>
+          <w:color w:val="000000"/>
+        </w:rPr>
+        <w:t>memberikan</w:t>
+      </w:r>
+      <w:proofErr w:type="spellEnd"/>
+      <w:r>
+        <w:rPr>
+          <w:color w:val="000000"/>
+        </w:rPr>
+        <w:t xml:space="preserve"> </w:t>
+      </w:r>
+      <w:r>
+        <w:rPr>
+          <w:i/>
+          <w:iCs/>
+          <w:color w:val="000000"/>
+        </w:rPr>
+        <w:t>highlight</w:t>
+      </w:r>
+      <w:r>
+        <w:rPr>
+          <w:color w:val="000000"/>
+        </w:rPr>
+        <w:t xml:space="preserve"> </w:t>
+      </w:r>
+      <w:proofErr w:type="spellStart"/>
+      <w:r>
+        <w:rPr>
+          <w:color w:val="000000"/>
+        </w:rPr>
+        <w:t>berwarna</w:t>
+      </w:r>
+      <w:proofErr w:type="spellEnd"/>
+      <w:r>
+        <w:rPr>
+          <w:color w:val="000000"/>
+        </w:rPr>
+        <w:t xml:space="preserve"> </w:t>
+      </w:r>
+      <w:proofErr w:type="spellStart"/>
+      <w:r>
+        <w:rPr>
+          <w:color w:val="000000"/>
+        </w:rPr>
+        <w:t>kuning</w:t>
+      </w:r>
+      <w:proofErr w:type="spellEnd"/>
+      <w:r>
+        <w:rPr>
+          <w:color w:val="000000"/>
+        </w:rPr>
+        <w:t xml:space="preserve"> </w:t>
+      </w:r>
+      <w:proofErr w:type="spellStart"/>
+      <w:r>
+        <w:rPr>
+          <w:color w:val="000000"/>
+        </w:rPr>
+        <w:t>dengan</w:t>
+      </w:r>
+      <w:proofErr w:type="spellEnd"/>
+      <w:r>
+        <w:rPr>
+          <w:color w:val="000000"/>
+        </w:rPr>
+        <w:t xml:space="preserve"> format </w:t>
+      </w:r>
+      <w:proofErr w:type="spellStart"/>
+      <w:r>
+        <w:rPr>
+          <w:color w:val="000000"/>
+        </w:rPr>
+        <w:t>seperti</w:t>
+      </w:r>
+      <w:proofErr w:type="spellEnd"/>
+      <w:r>
+        <w:rPr>
+          <w:color w:val="000000"/>
+        </w:rPr>
+        <w:t xml:space="preserve"> </w:t>
+      </w:r>
+      <w:proofErr w:type="spellStart"/>
+      <w:r>
+        <w:rPr>
+          <w:color w:val="000000"/>
+        </w:rPr>
+        <w:t>berikut</w:t>
+      </w:r>
+      <w:proofErr w:type="spellEnd"/>
+      <w:r>
+        <w:rPr>
+          <w:color w:val="000000"/>
+        </w:rPr>
+        <w:t xml:space="preserve"> </w:t>
+      </w:r>
+      <w:r>
+        <w:rPr>
+          <w:color w:val="000000"/>
+          <w:highlight w:val="yellow"/>
+        </w:rPr>
+        <w:t>{…}</w:t>
+      </w:r>
+      <w:r>
+        <w:rPr>
+          <w:color w:val="000000"/>
+        </w:rPr>
+        <w:t xml:space="preserve"> </w:t>
+      </w:r>
+      <w:proofErr w:type="spellStart"/>
+      <w:r>
+        <w:rPr>
+          <w:color w:val="000000"/>
+        </w:rPr>
+        <w:t>untuk</w:t>
+      </w:r>
+      <w:proofErr w:type="spellEnd"/>
+      <w:r>
+        <w:rPr>
+          <w:color w:val="000000"/>
+        </w:rPr>
+        <w:t xml:space="preserve"> </w:t>
+      </w:r>
+      <w:proofErr w:type="spellStart"/>
+      <w:r>
+        <w:rPr>
+          <w:color w:val="000000"/>
+        </w:rPr>
+        <w:t>mempermudah</w:t>
+      </w:r>
+      <w:proofErr w:type="spellEnd"/>
+      <w:r>
+        <w:rPr>
+          <w:color w:val="000000"/>
+        </w:rPr>
+        <w:t xml:space="preserve"> proses </w:t>
+      </w:r>
+      <w:r>
+        <w:rPr>
+          <w:i/>
+          <w:iCs/>
+          <w:color w:val="000000"/>
+        </w:rPr>
+        <w:t>refactoring</w:t>
+      </w:r>
+      <w:r>
+        <w:rPr>
+          <w:color w:val="000000"/>
+        </w:rPr>
+        <w:t xml:space="preserve">. </w:t>
+      </w:r>
+      <w:r>
+        <w:rPr>
+          <w:i/>
+          <w:iCs/>
+          <w:color w:val="000000"/>
+        </w:rPr>
+        <w:t>Highlight</w:t>
+      </w:r>
+      <w:r>
+        <w:rPr>
+          <w:color w:val="000000"/>
+        </w:rPr>
+        <w:t xml:space="preserve"> </w:t>
+      </w:r>
+      <w:proofErr w:type="spellStart"/>
+      <w:r>
+        <w:rPr>
+          <w:color w:val="000000"/>
+        </w:rPr>
+        <w:t>kuning</w:t>
+      </w:r>
+      <w:proofErr w:type="spellEnd"/>
+      <w:r>
+        <w:rPr>
+          <w:color w:val="000000"/>
+        </w:rPr>
+        <w:t xml:space="preserve"> </w:t>
+      </w:r>
+      <w:proofErr w:type="spellStart"/>
+      <w:r>
+        <w:rPr>
+          <w:color w:val="000000"/>
+        </w:rPr>
+        <w:t>tersebut</w:t>
+      </w:r>
+      <w:proofErr w:type="spellEnd"/>
+      <w:r>
+        <w:rPr>
+          <w:color w:val="000000"/>
+        </w:rPr>
+        <w:t xml:space="preserve"> </w:t>
+      </w:r>
+      <w:proofErr w:type="spellStart"/>
+      <w:r>
+        <w:rPr>
+          <w:color w:val="000000"/>
+        </w:rPr>
+        <w:t>bisa</w:t>
+      </w:r>
+      <w:proofErr w:type="spellEnd"/>
+      <w:r>
+        <w:rPr>
+          <w:color w:val="000000"/>
+        </w:rPr>
+        <w:t xml:space="preserve"> </w:t>
+      </w:r>
+      <w:proofErr w:type="spellStart"/>
+      <w:r>
+        <w:rPr>
+          <w:color w:val="000000"/>
+        </w:rPr>
+        <w:t>dengan</w:t>
+      </w:r>
+      <w:proofErr w:type="spellEnd"/>
+      <w:r>
+        <w:rPr>
+          <w:color w:val="000000"/>
+        </w:rPr>
+        <w:t xml:space="preserve"> </w:t>
+      </w:r>
+      <w:proofErr w:type="spellStart"/>
+      <w:r>
+        <w:rPr>
+          <w:color w:val="000000"/>
+        </w:rPr>
+        <w:t>mudah</w:t>
+      </w:r>
+      <w:proofErr w:type="spellEnd"/>
+      <w:r>
+        <w:rPr>
+          <w:color w:val="000000"/>
+        </w:rPr>
+        <w:t xml:space="preserve"> </w:t>
+      </w:r>
+      <w:proofErr w:type="spellStart"/>
+      <w:r>
+        <w:rPr>
+          <w:color w:val="000000"/>
+        </w:rPr>
+        <w:t>dilakukan</w:t>
+      </w:r>
+      <w:proofErr w:type="spellEnd"/>
+      <w:r>
+        <w:rPr>
+          <w:color w:val="000000"/>
+        </w:rPr>
+        <w:t xml:space="preserve"> </w:t>
+      </w:r>
+      <w:r>
+        <w:rPr>
+          <w:i/>
+          <w:iCs/>
+          <w:color w:val="000000"/>
+        </w:rPr>
+        <w:t xml:space="preserve">find and replace </w:t>
+      </w:r>
+      <w:r>
+        <w:rPr>
+          <w:color w:val="000000"/>
+        </w:rPr>
+        <w:t xml:space="preserve">agar </w:t>
+      </w:r>
+      <w:proofErr w:type="spellStart"/>
+      <w:r>
+        <w:rPr>
+          <w:color w:val="000000"/>
+        </w:rPr>
+        <w:t>bisa</w:t>
+      </w:r>
+      <w:proofErr w:type="spellEnd"/>
+      <w:r>
+        <w:rPr>
+          <w:color w:val="000000"/>
+        </w:rPr>
+        <w:t xml:space="preserve"> </w:t>
+      </w:r>
+      <w:proofErr w:type="spellStart"/>
+      <w:r>
+        <w:rPr>
+          <w:color w:val="000000"/>
+        </w:rPr>
+        <w:t>diganti</w:t>
+      </w:r>
+      <w:proofErr w:type="spellEnd"/>
+      <w:r>
+        <w:rPr>
+          <w:color w:val="000000"/>
+        </w:rPr>
+        <w:t xml:space="preserve"> </w:t>
+      </w:r>
+      <w:proofErr w:type="spellStart"/>
+      <w:r>
+        <w:rPr>
+          <w:color w:val="000000"/>
+        </w:rPr>
+        <w:t>sesuai</w:t>
+      </w:r>
+      <w:proofErr w:type="spellEnd"/>
+      <w:r>
+        <w:rPr>
+          <w:color w:val="000000"/>
+        </w:rPr>
+        <w:t xml:space="preserve"> </w:t>
+      </w:r>
+      <w:proofErr w:type="spellStart"/>
+      <w:r>
+        <w:rPr>
+          <w:color w:val="000000"/>
+        </w:rPr>
+        <w:t>dengan</w:t>
+      </w:r>
+      <w:proofErr w:type="spellEnd"/>
+      <w:r>
+        <w:rPr>
+          <w:color w:val="000000"/>
+        </w:rPr>
+        <w:t xml:space="preserve"> kata-kata yang kalian </w:t>
+      </w:r>
+      <w:proofErr w:type="spellStart"/>
+      <w:r>
+        <w:rPr>
+          <w:color w:val="000000"/>
+        </w:rPr>
+        <w:t>inginkan</w:t>
+      </w:r>
+      <w:proofErr w:type="spellEnd"/>
+      <w:r>
+        <w:rPr>
+          <w:i/>
+          <w:iCs/>
+          <w:color w:val="000000"/>
+        </w:rPr>
+        <w:t xml:space="preserve">. </w:t>
+      </w:r>
     </w:p>
     <w:p>
       <w:pPr>
@@ -3746,8 +4169,6 @@
         <w:ind w:firstLine="720"/>
         <w:jc w:val="both"/>
         <w:rPr>
-          <w:i/>
-          <w:iCs/>
           <w:color w:val="000000"/>
         </w:rPr>
       </w:pPr>
@@ -3756,7 +4177,7 @@
         <w:rPr>
           <w:color w:val="000000"/>
         </w:rPr>
-        <w:t>Beberapa</w:t>
+        <w:t>Untuk</w:t>
       </w:r>
       <w:proofErr w:type="spellEnd"/>
       <w:r>
@@ -3770,13 +4191,27 @@
         <w:rPr>
           <w:color w:val="000000"/>
         </w:rPr>
-        <w:t>bagian</w:t>
+        <w:t>referensi-referensi</w:t>
       </w:r>
       <w:proofErr w:type="spellEnd"/>
       <w:r>
         <w:rPr>
           <w:color w:val="000000"/>
         </w:rPr>
+        <w:t xml:space="preserve"> dan </w:t>
+      </w:r>
+      <w:proofErr w:type="spellStart"/>
+      <w:r>
+        <w:rPr>
+          <w:color w:val="000000"/>
+        </w:rPr>
+        <w:t>sitasi</w:t>
+      </w:r>
+      <w:proofErr w:type="spellEnd"/>
+      <w:r>
+        <w:rPr>
+          <w:color w:val="000000"/>
+        </w:rPr>
         <w:t xml:space="preserve"> </w:t>
       </w:r>
       <w:proofErr w:type="spellStart"/>
@@ -3784,21 +4219,21 @@
         <w:rPr>
           <w:color w:val="000000"/>
         </w:rPr>
-        <w:t>dari</w:t>
+        <w:t>penulis</w:t>
       </w:r>
       <w:proofErr w:type="spellEnd"/>
       <w:r>
         <w:rPr>
           <w:color w:val="000000"/>
         </w:rPr>
-        <w:t xml:space="preserve"> template </w:t>
+        <w:t xml:space="preserve"> </w:t>
       </w:r>
       <w:proofErr w:type="spellStart"/>
       <w:r>
         <w:rPr>
           <w:color w:val="000000"/>
         </w:rPr>
-        <w:t>ini</w:t>
+        <w:t>menggunakan</w:t>
       </w:r>
       <w:proofErr w:type="spellEnd"/>
       <w:r>
@@ -3812,6 +4247,338 @@
         <w:rPr>
           <w:color w:val="000000"/>
         </w:rPr>
+        <w:t>aplikasi</w:t>
+      </w:r>
+      <w:proofErr w:type="spellEnd"/>
+      <w:r>
+        <w:rPr>
+          <w:color w:val="000000"/>
+        </w:rPr>
+        <w:t xml:space="preserve"> Zotero yang </w:t>
+      </w:r>
+      <w:proofErr w:type="spellStart"/>
+      <w:r>
+        <w:rPr>
+          <w:color w:val="000000"/>
+        </w:rPr>
+        <w:t>bisa</w:t>
+      </w:r>
+      <w:proofErr w:type="spellEnd"/>
+      <w:r>
+        <w:rPr>
+          <w:color w:val="000000"/>
+        </w:rPr>
+        <w:t xml:space="preserve"> </w:t>
+      </w:r>
+      <w:proofErr w:type="spellStart"/>
+      <w:r>
+        <w:rPr>
+          <w:color w:val="000000"/>
+        </w:rPr>
+        <w:t>disambungkan</w:t>
+      </w:r>
+      <w:proofErr w:type="spellEnd"/>
+      <w:r>
+        <w:rPr>
+          <w:color w:val="000000"/>
+        </w:rPr>
+        <w:t xml:space="preserve"> </w:t>
+      </w:r>
+      <w:proofErr w:type="spellStart"/>
+      <w:r>
+        <w:rPr>
+          <w:color w:val="000000"/>
+        </w:rPr>
+        <w:t>ke</w:t>
+      </w:r>
+      <w:proofErr w:type="spellEnd"/>
+      <w:r>
+        <w:rPr>
+          <w:color w:val="000000"/>
+        </w:rPr>
+        <w:t xml:space="preserve"> Microsoft Word dan Google Docs. </w:t>
+      </w:r>
+      <w:proofErr w:type="spellStart"/>
+      <w:r>
+        <w:rPr>
+          <w:color w:val="000000"/>
+        </w:rPr>
+        <w:t>Penulis</w:t>
+      </w:r>
+      <w:proofErr w:type="spellEnd"/>
+      <w:r>
+        <w:rPr>
+          <w:color w:val="000000"/>
+        </w:rPr>
+        <w:t xml:space="preserve"> </w:t>
+      </w:r>
+      <w:proofErr w:type="spellStart"/>
+      <w:r>
+        <w:rPr>
+          <w:color w:val="000000"/>
+        </w:rPr>
+        <w:t>lebih</w:t>
+      </w:r>
+      <w:proofErr w:type="spellEnd"/>
+      <w:r>
+        <w:rPr>
+          <w:color w:val="000000"/>
+        </w:rPr>
+        <w:t xml:space="preserve"> </w:t>
+      </w:r>
+      <w:proofErr w:type="spellStart"/>
+      <w:r>
+        <w:rPr>
+          <w:color w:val="000000"/>
+        </w:rPr>
+        <w:t>merekomendasikan</w:t>
+      </w:r>
+      <w:proofErr w:type="spellEnd"/>
+      <w:r>
+        <w:rPr>
+          <w:color w:val="000000"/>
+        </w:rPr>
+        <w:t xml:space="preserve"> Zotero </w:t>
+      </w:r>
+      <w:proofErr w:type="spellStart"/>
+      <w:r>
+        <w:rPr>
+          <w:color w:val="000000"/>
+        </w:rPr>
+        <w:t>dibandingkan</w:t>
+      </w:r>
+      <w:proofErr w:type="spellEnd"/>
+      <w:r>
+        <w:rPr>
+          <w:color w:val="000000"/>
+        </w:rPr>
+        <w:t xml:space="preserve"> </w:t>
+      </w:r>
+      <w:r>
+        <w:rPr>
+          <w:color w:val="000000"/>
+        </w:rPr>
+        <w:t>Mendeley</w:t>
+      </w:r>
+      <w:r>
+        <w:rPr>
+          <w:color w:val="000000"/>
+        </w:rPr>
+        <w:t xml:space="preserve">, </w:t>
+      </w:r>
+      <w:proofErr w:type="spellStart"/>
+      <w:r>
+        <w:rPr>
+          <w:color w:val="000000"/>
+        </w:rPr>
+        <w:t>karena</w:t>
+      </w:r>
+      <w:proofErr w:type="spellEnd"/>
+      <w:r>
+        <w:rPr>
+          <w:color w:val="000000"/>
+        </w:rPr>
+        <w:t xml:space="preserve"> Zotero </w:t>
+      </w:r>
+      <w:proofErr w:type="spellStart"/>
+      <w:r>
+        <w:rPr>
+          <w:color w:val="000000"/>
+        </w:rPr>
+        <w:t>memiliki</w:t>
+      </w:r>
+      <w:proofErr w:type="spellEnd"/>
+      <w:r>
+        <w:rPr>
+          <w:color w:val="000000"/>
+        </w:rPr>
+        <w:t xml:space="preserve"> </w:t>
+      </w:r>
+      <w:proofErr w:type="spellStart"/>
+      <w:r>
+        <w:rPr>
+          <w:color w:val="000000"/>
+        </w:rPr>
+        <w:t>fitur</w:t>
+      </w:r>
+      <w:proofErr w:type="spellEnd"/>
+      <w:r>
+        <w:rPr>
+          <w:color w:val="000000"/>
+        </w:rPr>
+        <w:t xml:space="preserve"> dan </w:t>
+      </w:r>
+      <w:proofErr w:type="spellStart"/>
+      <w:r>
+        <w:rPr>
+          <w:color w:val="000000"/>
+        </w:rPr>
+        <w:t>integrasi</w:t>
+      </w:r>
+      <w:proofErr w:type="spellEnd"/>
+      <w:r>
+        <w:rPr>
+          <w:color w:val="000000"/>
+        </w:rPr>
+        <w:t xml:space="preserve"> yang </w:t>
+      </w:r>
+      <w:proofErr w:type="spellStart"/>
+      <w:r>
+        <w:rPr>
+          <w:color w:val="000000"/>
+        </w:rPr>
+        <w:t>lebih</w:t>
+      </w:r>
+      <w:proofErr w:type="spellEnd"/>
+      <w:r>
+        <w:rPr>
+          <w:color w:val="000000"/>
+        </w:rPr>
+        <w:t xml:space="preserve"> </w:t>
+      </w:r>
+      <w:proofErr w:type="spellStart"/>
+      <w:r>
+        <w:rPr>
+          <w:color w:val="000000"/>
+        </w:rPr>
+        <w:t>lengkap</w:t>
+      </w:r>
+      <w:proofErr w:type="spellEnd"/>
+      <w:r>
+        <w:rPr>
+          <w:color w:val="000000"/>
+        </w:rPr>
+        <w:t xml:space="preserve"> </w:t>
+      </w:r>
+      <w:proofErr w:type="spellStart"/>
+      <w:r>
+        <w:rPr>
+          <w:color w:val="000000"/>
+        </w:rPr>
+        <w:t>dibanding</w:t>
+      </w:r>
+      <w:proofErr w:type="spellEnd"/>
+      <w:r>
+        <w:rPr>
+          <w:color w:val="000000"/>
+        </w:rPr>
+        <w:t xml:space="preserve"> </w:t>
+      </w:r>
+      <w:r>
+        <w:rPr>
+          <w:color w:val="000000"/>
+        </w:rPr>
+        <w:t>Mendeley</w:t>
+      </w:r>
+      <w:r>
+        <w:rPr>
+          <w:color w:val="000000"/>
+        </w:rPr>
+        <w:t xml:space="preserve">. </w:t>
+      </w:r>
+      <w:proofErr w:type="spellStart"/>
+      <w:r>
+        <w:rPr>
+          <w:color w:val="000000"/>
+        </w:rPr>
+        <w:t>Berikut</w:t>
+      </w:r>
+      <w:proofErr w:type="spellEnd"/>
+      <w:r>
+        <w:rPr>
+          <w:color w:val="000000"/>
+        </w:rPr>
+        <w:t xml:space="preserve"> </w:t>
+      </w:r>
+      <w:proofErr w:type="spellStart"/>
+      <w:r>
+        <w:rPr>
+          <w:color w:val="000000"/>
+        </w:rPr>
+        <w:t>adalah</w:t>
+      </w:r>
+      <w:proofErr w:type="spellEnd"/>
+      <w:r>
+        <w:rPr>
+          <w:color w:val="000000"/>
+        </w:rPr>
+        <w:t xml:space="preserve"> </w:t>
+      </w:r>
+      <w:proofErr w:type="spellStart"/>
+      <w:r>
+        <w:rPr>
+          <w:color w:val="000000"/>
+        </w:rPr>
+        <w:t>contoh</w:t>
+      </w:r>
+      <w:proofErr w:type="spellEnd"/>
+      <w:r>
+        <w:rPr>
+          <w:color w:val="000000"/>
+        </w:rPr>
+        <w:t xml:space="preserve"> </w:t>
+      </w:r>
+      <w:proofErr w:type="spellStart"/>
+      <w:r>
+        <w:rPr>
+          <w:color w:val="000000"/>
+        </w:rPr>
+        <w:t>sitasi</w:t>
+      </w:r>
+      <w:proofErr w:type="spellEnd"/>
+      <w:r>
+        <w:rPr>
+          <w:color w:val="000000"/>
+        </w:rPr>
+        <w:t xml:space="preserve"> </w:t>
+      </w:r>
+      <w:proofErr w:type="spellStart"/>
+      <w:r>
+        <w:rPr>
+          <w:color w:val="000000"/>
+        </w:rPr>
+        <w:t>sebuah</w:t>
+      </w:r>
+      <w:proofErr w:type="spellEnd"/>
+      <w:r>
+        <w:rPr>
+          <w:color w:val="000000"/>
+        </w:rPr>
+        <w:t xml:space="preserve"> </w:t>
+      </w:r>
+      <w:proofErr w:type="spellStart"/>
+      <w:r>
+        <w:rPr>
+          <w:color w:val="000000"/>
+        </w:rPr>
+        <w:t>artikel</w:t>
+      </w:r>
+      <w:proofErr w:type="spellEnd"/>
+      <w:r>
+        <w:rPr>
+          <w:color w:val="000000"/>
+        </w:rPr>
+        <w:t xml:space="preserve"> yang </w:t>
+      </w:r>
+      <w:proofErr w:type="spellStart"/>
+      <w:r>
+        <w:rPr>
+          <w:color w:val="000000"/>
+        </w:rPr>
+        <w:t>diambil</w:t>
+      </w:r>
+      <w:proofErr w:type="spellEnd"/>
+      <w:r>
+        <w:rPr>
+          <w:color w:val="000000"/>
+        </w:rPr>
+        <w:t xml:space="preserve"> </w:t>
+      </w:r>
+      <w:proofErr w:type="spellStart"/>
+      <w:r>
+        <w:rPr>
+          <w:color w:val="000000"/>
+        </w:rPr>
         <w:t>penulis</w:t>
       </w:r>
       <w:proofErr w:type="spellEnd"/>
@@ -3826,7 +4593,7 @@
         <w:rPr>
           <w:color w:val="000000"/>
         </w:rPr>
-        <w:t>sengaja</w:t>
+        <w:t>secara</w:t>
       </w:r>
       <w:proofErr w:type="spellEnd"/>
       <w:r>
@@ -3840,7 +4607,7 @@
         <w:rPr>
           <w:color w:val="000000"/>
         </w:rPr>
-        <w:t>memberikan</w:t>
+        <w:t>acak</w:t>
       </w:r>
       <w:proofErr w:type="spellEnd"/>
       <w:r>
@@ -3849,13 +4616,25 @@
         </w:rPr>
         <w:t xml:space="preserve"> </w:t>
       </w:r>
-      <w:r>
-        <w:rPr>
-          <w:i/>
-          <w:iCs/>
-          <w:color w:val="000000"/>
-        </w:rPr>
-        <w:t>highlight</w:t>
+      <w:proofErr w:type="spellStart"/>
+      <w:r>
+        <w:rPr>
+          <w:color w:val="000000"/>
+        </w:rPr>
+        <w:t>menggunakan</w:t>
+      </w:r>
+      <w:proofErr w:type="spellEnd"/>
+      <w:r>
+        <w:rPr>
+          <w:color w:val="000000"/>
+        </w:rPr>
+        <w:t xml:space="preserve"> format </w:t>
+      </w:r>
+      <w:r>
+        <w:rPr>
+          <w:color w:val="000000"/>
+        </w:rPr>
+        <w:t>APA (American Psychological Association)</w:t>
       </w:r>
       <w:r>
         <w:rPr>
@@ -3863,124 +4642,32 @@
         </w:rPr>
         <w:t xml:space="preserve"> </w:t>
       </w:r>
-      <w:proofErr w:type="spellStart"/>
-      <w:r>
-        <w:rPr>
-          <w:color w:val="000000"/>
-        </w:rPr>
-        <w:t>berwarna</w:t>
-      </w:r>
-      <w:proofErr w:type="spellEnd"/>
-      <w:r>
-        <w:rPr>
-          <w:color w:val="000000"/>
-        </w:rPr>
-        <w:t xml:space="preserve"> </w:t>
-      </w:r>
-      <w:proofErr w:type="spellStart"/>
-      <w:r>
-        <w:rPr>
-          <w:color w:val="000000"/>
-        </w:rPr>
-        <w:t>kuning</w:t>
-      </w:r>
-      <w:proofErr w:type="spellEnd"/>
-      <w:r>
-        <w:rPr>
-          <w:color w:val="000000"/>
-        </w:rPr>
-        <w:t xml:space="preserve"> </w:t>
-      </w:r>
-      <w:proofErr w:type="spellStart"/>
-      <w:r>
-        <w:rPr>
-          <w:color w:val="000000"/>
-        </w:rPr>
-        <w:t>dengan</w:t>
-      </w:r>
-      <w:proofErr w:type="spellEnd"/>
-      <w:r>
-        <w:rPr>
-          <w:color w:val="000000"/>
-        </w:rPr>
-        <w:t xml:space="preserve"> format </w:t>
-      </w:r>
-      <w:proofErr w:type="spellStart"/>
-      <w:r>
-        <w:rPr>
-          <w:color w:val="000000"/>
-        </w:rPr>
-        <w:t>seperti</w:t>
-      </w:r>
-      <w:proofErr w:type="spellEnd"/>
-      <w:r>
-        <w:rPr>
-          <w:color w:val="000000"/>
-        </w:rPr>
-        <w:t xml:space="preserve"> </w:t>
-      </w:r>
-      <w:proofErr w:type="spellStart"/>
-      <w:r>
-        <w:rPr>
-          <w:color w:val="000000"/>
-        </w:rPr>
-        <w:t>berikut</w:t>
-      </w:r>
-      <w:proofErr w:type="spellEnd"/>
-      <w:r>
-        <w:rPr>
-          <w:color w:val="000000"/>
-        </w:rPr>
-        <w:t xml:space="preserve"> </w:t>
-      </w:r>
-      <w:r>
-        <w:rPr>
-          <w:color w:val="000000"/>
-          <w:highlight w:val="yellow"/>
-        </w:rPr>
-        <w:t>{…}</w:t>
-      </w:r>
-      <w:r>
-        <w:rPr>
-          <w:color w:val="000000"/>
-        </w:rPr>
-        <w:t xml:space="preserve"> </w:t>
-      </w:r>
-      <w:proofErr w:type="spellStart"/>
-      <w:r>
-        <w:rPr>
-          <w:color w:val="000000"/>
-        </w:rPr>
-        <w:t>untuk</w:t>
-      </w:r>
-      <w:proofErr w:type="spellEnd"/>
-      <w:r>
-        <w:rPr>
-          <w:color w:val="000000"/>
-        </w:rPr>
-        <w:t xml:space="preserve"> </w:t>
-      </w:r>
-      <w:proofErr w:type="spellStart"/>
-      <w:r>
-        <w:rPr>
-          <w:color w:val="000000"/>
-        </w:rPr>
-        <w:t>mempermudah</w:t>
-      </w:r>
-      <w:proofErr w:type="spellEnd"/>
-      <w:r>
-        <w:rPr>
-          <w:color w:val="000000"/>
-        </w:rPr>
-        <w:t xml:space="preserve"> proses </w:t>
-      </w:r>
-      <w:r>
-        <w:rPr>
-          <w:i/>
-          <w:iCs/>
-          <w:color w:val="000000"/>
-        </w:rPr>
-        <w:t>refactoring</w:t>
+      <w:r>
+        <w:rPr>
+          <w:color w:val="000000"/>
+        </w:rPr>
+        <w:fldChar w:fldCharType="begin"/>
+      </w:r>
+      <w:r>
+        <w:rPr>
+          <w:color w:val="000000"/>
+        </w:rPr>
+        <w:instrText xml:space="preserve"> ADDIN ZOTERO_ITEM CSL_CITATION {"citationID":"Lhy9CoeA","properties":{"formattedCitation":"(Hussain et al., 2023)","plainCitation":"(Hussain et al., 2023)","noteIndex":0},"citationItems":[{"id":203,"uris":["http://zotero.org/users/12263819/items/NLE6UJ3P"],"itemData":{"id":203,"type":"article-journal","container-title":"Neural Computing and Applications","DOI":"10.1007/s00521-023-08925-y","ISSN":"0941-0643, 1433-3058","issue":"30","journalAbbreviation":"Neural Comput &amp; Applic","language":"en","page":"22163-22178","source":"DOI.org (Crossref)","title":"Transfer learning-based quantized deep learning models for nail melanoma classification","volume":"35","author":[{"family":"Hussain","given":"Mujahid"},{"family":"Fiza","given":"Makhmoor"},{"family":"Khalil","given":"Aiman"},{"family":"Siyal","given":"Asad Ali"},{"family":"Dharejo","given":"Fayaz Ali"},{"family":"Hyder","given":"Waheeduddin"},{"family":"Guzzo","given":"Antonella"},{"family":"Krichen","given":"Moez"},{"family":"Fortino","given":"Giancarlo"}],"issued":{"date-parts":[["2023",10]]}}}],"schema":"https://github.com/citation-style-language/schema/raw/master/csl-citation.json"} </w:instrText>
+      </w:r>
+      <w:r>
+        <w:rPr>
+          <w:color w:val="000000"/>
+        </w:rPr>
+        <w:fldChar w:fldCharType="separate"/>
+      </w:r>
+      <w:r>
+        <w:t>(Hussain et al., 2023)</w:t>
+      </w:r>
+      <w:r>
+        <w:rPr>
+          <w:color w:val="000000"/>
+        </w:rPr>
+        <w:fldChar w:fldCharType="end"/>
       </w:r>
       <w:r>
         <w:rPr>
@@ -3988,726 +4675,6 @@
         </w:rPr>
         <w:t xml:space="preserve">. </w:t>
       </w:r>
-      <w:r>
-        <w:rPr>
-          <w:i/>
-          <w:iCs/>
-          <w:color w:val="000000"/>
-        </w:rPr>
-        <w:t>Highlight</w:t>
-      </w:r>
-      <w:r>
-        <w:rPr>
-          <w:color w:val="000000"/>
-        </w:rPr>
-        <w:t xml:space="preserve"> </w:t>
-      </w:r>
-      <w:proofErr w:type="spellStart"/>
-      <w:r>
-        <w:rPr>
-          <w:color w:val="000000"/>
-        </w:rPr>
-        <w:t>kuning</w:t>
-      </w:r>
-      <w:proofErr w:type="spellEnd"/>
-      <w:r>
-        <w:rPr>
-          <w:color w:val="000000"/>
-        </w:rPr>
-        <w:t xml:space="preserve"> </w:t>
-      </w:r>
-      <w:proofErr w:type="spellStart"/>
-      <w:r>
-        <w:rPr>
-          <w:color w:val="000000"/>
-        </w:rPr>
-        <w:t>tersebut</w:t>
-      </w:r>
-      <w:proofErr w:type="spellEnd"/>
-      <w:r>
-        <w:rPr>
-          <w:color w:val="000000"/>
-        </w:rPr>
-        <w:t xml:space="preserve"> </w:t>
-      </w:r>
-      <w:proofErr w:type="spellStart"/>
-      <w:r>
-        <w:rPr>
-          <w:color w:val="000000"/>
-        </w:rPr>
-        <w:t>bisa</w:t>
-      </w:r>
-      <w:proofErr w:type="spellEnd"/>
-      <w:r>
-        <w:rPr>
-          <w:color w:val="000000"/>
-        </w:rPr>
-        <w:t xml:space="preserve"> </w:t>
-      </w:r>
-      <w:proofErr w:type="spellStart"/>
-      <w:r>
-        <w:rPr>
-          <w:color w:val="000000"/>
-        </w:rPr>
-        <w:t>dengan</w:t>
-      </w:r>
-      <w:proofErr w:type="spellEnd"/>
-      <w:r>
-        <w:rPr>
-          <w:color w:val="000000"/>
-        </w:rPr>
-        <w:t xml:space="preserve"> </w:t>
-      </w:r>
-      <w:proofErr w:type="spellStart"/>
-      <w:r>
-        <w:rPr>
-          <w:color w:val="000000"/>
-        </w:rPr>
-        <w:t>mudah</w:t>
-      </w:r>
-      <w:proofErr w:type="spellEnd"/>
-      <w:r>
-        <w:rPr>
-          <w:color w:val="000000"/>
-        </w:rPr>
-        <w:t xml:space="preserve"> </w:t>
-      </w:r>
-      <w:proofErr w:type="spellStart"/>
-      <w:r>
-        <w:rPr>
-          <w:color w:val="000000"/>
-        </w:rPr>
-        <w:t>dilakukan</w:t>
-      </w:r>
-      <w:proofErr w:type="spellEnd"/>
-      <w:r>
-        <w:rPr>
-          <w:color w:val="000000"/>
-        </w:rPr>
-        <w:t xml:space="preserve"> </w:t>
-      </w:r>
-      <w:r>
-        <w:rPr>
-          <w:i/>
-          <w:iCs/>
-          <w:color w:val="000000"/>
-        </w:rPr>
-        <w:t xml:space="preserve">find and replace </w:t>
-      </w:r>
-      <w:r>
-        <w:rPr>
-          <w:color w:val="000000"/>
-        </w:rPr>
-        <w:t xml:space="preserve">agar </w:t>
-      </w:r>
-      <w:proofErr w:type="spellStart"/>
-      <w:r>
-        <w:rPr>
-          <w:color w:val="000000"/>
-        </w:rPr>
-        <w:t>bisa</w:t>
-      </w:r>
-      <w:proofErr w:type="spellEnd"/>
-      <w:r>
-        <w:rPr>
-          <w:color w:val="000000"/>
-        </w:rPr>
-        <w:t xml:space="preserve"> </w:t>
-      </w:r>
-      <w:proofErr w:type="spellStart"/>
-      <w:r>
-        <w:rPr>
-          <w:color w:val="000000"/>
-        </w:rPr>
-        <w:t>diganti</w:t>
-      </w:r>
-      <w:proofErr w:type="spellEnd"/>
-      <w:r>
-        <w:rPr>
-          <w:color w:val="000000"/>
-        </w:rPr>
-        <w:t xml:space="preserve"> </w:t>
-      </w:r>
-      <w:proofErr w:type="spellStart"/>
-      <w:r>
-        <w:rPr>
-          <w:color w:val="000000"/>
-        </w:rPr>
-        <w:t>sesuai</w:t>
-      </w:r>
-      <w:proofErr w:type="spellEnd"/>
-      <w:r>
-        <w:rPr>
-          <w:color w:val="000000"/>
-        </w:rPr>
-        <w:t xml:space="preserve"> </w:t>
-      </w:r>
-      <w:proofErr w:type="spellStart"/>
-      <w:r>
-        <w:rPr>
-          <w:color w:val="000000"/>
-        </w:rPr>
-        <w:t>dengan</w:t>
-      </w:r>
-      <w:proofErr w:type="spellEnd"/>
-      <w:r>
-        <w:rPr>
-          <w:color w:val="000000"/>
-        </w:rPr>
-        <w:t xml:space="preserve"> kata-kata yang kalian </w:t>
-      </w:r>
-      <w:proofErr w:type="spellStart"/>
-      <w:r>
-        <w:rPr>
-          <w:color w:val="000000"/>
-        </w:rPr>
-        <w:t>inginkan</w:t>
-      </w:r>
-      <w:proofErr w:type="spellEnd"/>
-      <w:r>
-        <w:rPr>
-          <w:i/>
-          <w:iCs/>
-          <w:color w:val="000000"/>
-        </w:rPr>
-        <w:t xml:space="preserve">. </w:t>
-      </w:r>
-    </w:p>
-    <w:p>
-      <w:pPr>
-        <w:pStyle w:val="NormalWeb"/>
-        <w:spacing w:before="0" w:beforeAutospacing="0" w:after="0" w:afterAutospacing="0" w:line="276" w:lineRule="auto"/>
-        <w:ind w:firstLine="720"/>
-        <w:jc w:val="both"/>
-        <w:rPr>
-          <w:color w:val="000000"/>
-        </w:rPr>
-      </w:pPr>
-    </w:p>
-    <w:p>
-      <w:pPr>
-        <w:pStyle w:val="NormalWeb"/>
-        <w:spacing w:before="0" w:beforeAutospacing="0" w:after="0" w:afterAutospacing="0" w:line="276" w:lineRule="auto"/>
-        <w:ind w:firstLine="720"/>
-        <w:jc w:val="both"/>
-        <w:rPr>
-          <w:color w:val="000000"/>
-        </w:rPr>
-      </w:pPr>
-      <w:proofErr w:type="spellStart"/>
-      <w:r>
-        <w:rPr>
-          <w:color w:val="000000"/>
-        </w:rPr>
-        <w:t>Untuk</w:t>
-      </w:r>
-      <w:proofErr w:type="spellEnd"/>
-      <w:r>
-        <w:rPr>
-          <w:color w:val="000000"/>
-        </w:rPr>
-        <w:t xml:space="preserve"> </w:t>
-      </w:r>
-      <w:proofErr w:type="spellStart"/>
-      <w:r>
-        <w:rPr>
-          <w:color w:val="000000"/>
-        </w:rPr>
-        <w:t>referensi-referensi</w:t>
-      </w:r>
-      <w:proofErr w:type="spellEnd"/>
-      <w:r>
-        <w:rPr>
-          <w:color w:val="000000"/>
-        </w:rPr>
-        <w:t xml:space="preserve"> dan </w:t>
-      </w:r>
-      <w:proofErr w:type="spellStart"/>
-      <w:r>
-        <w:rPr>
-          <w:color w:val="000000"/>
-        </w:rPr>
-        <w:t>sitasi</w:t>
-      </w:r>
-      <w:proofErr w:type="spellEnd"/>
-      <w:r>
-        <w:rPr>
-          <w:color w:val="000000"/>
-        </w:rPr>
-        <w:t xml:space="preserve"> </w:t>
-      </w:r>
-      <w:proofErr w:type="spellStart"/>
-      <w:r>
-        <w:rPr>
-          <w:color w:val="000000"/>
-        </w:rPr>
-        <w:t>penulis</w:t>
-      </w:r>
-      <w:proofErr w:type="spellEnd"/>
-      <w:r>
-        <w:rPr>
-          <w:color w:val="000000"/>
-        </w:rPr>
-        <w:t xml:space="preserve"> </w:t>
-      </w:r>
-      <w:proofErr w:type="spellStart"/>
-      <w:r>
-        <w:rPr>
-          <w:color w:val="000000"/>
-        </w:rPr>
-        <w:t>menggunakan</w:t>
-      </w:r>
-      <w:proofErr w:type="spellEnd"/>
-      <w:r>
-        <w:rPr>
-          <w:color w:val="000000"/>
-        </w:rPr>
-        <w:t xml:space="preserve"> </w:t>
-      </w:r>
-      <w:proofErr w:type="spellStart"/>
-      <w:r>
-        <w:rPr>
-          <w:color w:val="000000"/>
-        </w:rPr>
-        <w:t>aplikasi</w:t>
-      </w:r>
-      <w:proofErr w:type="spellEnd"/>
-      <w:r>
-        <w:rPr>
-          <w:color w:val="000000"/>
-        </w:rPr>
-        <w:t xml:space="preserve"> Zotero yang </w:t>
-      </w:r>
-      <w:proofErr w:type="spellStart"/>
-      <w:r>
-        <w:rPr>
-          <w:color w:val="000000"/>
-        </w:rPr>
-        <w:t>bisa</w:t>
-      </w:r>
-      <w:proofErr w:type="spellEnd"/>
-      <w:r>
-        <w:rPr>
-          <w:color w:val="000000"/>
-        </w:rPr>
-        <w:t xml:space="preserve"> </w:t>
-      </w:r>
-      <w:proofErr w:type="spellStart"/>
-      <w:r>
-        <w:rPr>
-          <w:color w:val="000000"/>
-        </w:rPr>
-        <w:t>disambungkan</w:t>
-      </w:r>
-      <w:proofErr w:type="spellEnd"/>
-      <w:r>
-        <w:rPr>
-          <w:color w:val="000000"/>
-        </w:rPr>
-        <w:t xml:space="preserve"> </w:t>
-      </w:r>
-      <w:proofErr w:type="spellStart"/>
-      <w:r>
-        <w:rPr>
-          <w:color w:val="000000"/>
-        </w:rPr>
-        <w:t>ke</w:t>
-      </w:r>
-      <w:proofErr w:type="spellEnd"/>
-      <w:r>
-        <w:rPr>
-          <w:color w:val="000000"/>
-        </w:rPr>
-        <w:t xml:space="preserve"> Microsoft Word dan Google Docs. </w:t>
-      </w:r>
-      <w:proofErr w:type="spellStart"/>
-      <w:r>
-        <w:rPr>
-          <w:color w:val="000000"/>
-        </w:rPr>
-        <w:t>Penulis</w:t>
-      </w:r>
-      <w:proofErr w:type="spellEnd"/>
-      <w:r>
-        <w:rPr>
-          <w:color w:val="000000"/>
-        </w:rPr>
-        <w:t xml:space="preserve"> </w:t>
-      </w:r>
-      <w:proofErr w:type="spellStart"/>
-      <w:r>
-        <w:rPr>
-          <w:color w:val="000000"/>
-        </w:rPr>
-        <w:t>lebih</w:t>
-      </w:r>
-      <w:proofErr w:type="spellEnd"/>
-      <w:r>
-        <w:rPr>
-          <w:color w:val="000000"/>
-        </w:rPr>
-        <w:t xml:space="preserve"> </w:t>
-      </w:r>
-      <w:proofErr w:type="spellStart"/>
-      <w:r>
-        <w:rPr>
-          <w:color w:val="000000"/>
-        </w:rPr>
-        <w:t>merekomendasikan</w:t>
-      </w:r>
-      <w:proofErr w:type="spellEnd"/>
-      <w:r>
-        <w:rPr>
-          <w:color w:val="000000"/>
-        </w:rPr>
-        <w:t xml:space="preserve"> Zotero </w:t>
-      </w:r>
-      <w:proofErr w:type="spellStart"/>
-      <w:r>
-        <w:rPr>
-          <w:color w:val="000000"/>
-        </w:rPr>
-        <w:t>dibandingkan</w:t>
-      </w:r>
-      <w:proofErr w:type="spellEnd"/>
-      <w:r>
-        <w:rPr>
-          <w:color w:val="000000"/>
-        </w:rPr>
-        <w:t xml:space="preserve"> </w:t>
-      </w:r>
-      <w:r>
-        <w:rPr>
-          <w:color w:val="000000"/>
-        </w:rPr>
-        <w:t>Mendeley</w:t>
-      </w:r>
-      <w:r>
-        <w:rPr>
-          <w:color w:val="000000"/>
-        </w:rPr>
-        <w:t xml:space="preserve">, </w:t>
-      </w:r>
-      <w:proofErr w:type="spellStart"/>
-      <w:r>
-        <w:rPr>
-          <w:color w:val="000000"/>
-        </w:rPr>
-        <w:t>karena</w:t>
-      </w:r>
-      <w:proofErr w:type="spellEnd"/>
-      <w:r>
-        <w:rPr>
-          <w:color w:val="000000"/>
-        </w:rPr>
-        <w:t xml:space="preserve"> Zotero </w:t>
-      </w:r>
-      <w:proofErr w:type="spellStart"/>
-      <w:r>
-        <w:rPr>
-          <w:color w:val="000000"/>
-        </w:rPr>
-        <w:t>memiliki</w:t>
-      </w:r>
-      <w:proofErr w:type="spellEnd"/>
-      <w:r>
-        <w:rPr>
-          <w:color w:val="000000"/>
-        </w:rPr>
-        <w:t xml:space="preserve"> </w:t>
-      </w:r>
-      <w:proofErr w:type="spellStart"/>
-      <w:r>
-        <w:rPr>
-          <w:color w:val="000000"/>
-        </w:rPr>
-        <w:t>fitur</w:t>
-      </w:r>
-      <w:proofErr w:type="spellEnd"/>
-      <w:r>
-        <w:rPr>
-          <w:color w:val="000000"/>
-        </w:rPr>
-        <w:t xml:space="preserve"> dan </w:t>
-      </w:r>
-      <w:proofErr w:type="spellStart"/>
-      <w:r>
-        <w:rPr>
-          <w:color w:val="000000"/>
-        </w:rPr>
-        <w:t>integrasi</w:t>
-      </w:r>
-      <w:proofErr w:type="spellEnd"/>
-      <w:r>
-        <w:rPr>
-          <w:color w:val="000000"/>
-        </w:rPr>
-        <w:t xml:space="preserve"> yang </w:t>
-      </w:r>
-      <w:proofErr w:type="spellStart"/>
-      <w:r>
-        <w:rPr>
-          <w:color w:val="000000"/>
-        </w:rPr>
-        <w:t>lebih</w:t>
-      </w:r>
-      <w:proofErr w:type="spellEnd"/>
-      <w:r>
-        <w:rPr>
-          <w:color w:val="000000"/>
-        </w:rPr>
-        <w:t xml:space="preserve"> </w:t>
-      </w:r>
-      <w:proofErr w:type="spellStart"/>
-      <w:r>
-        <w:rPr>
-          <w:color w:val="000000"/>
-        </w:rPr>
-        <w:t>lengkap</w:t>
-      </w:r>
-      <w:proofErr w:type="spellEnd"/>
-      <w:r>
-        <w:rPr>
-          <w:color w:val="000000"/>
-        </w:rPr>
-        <w:t xml:space="preserve"> </w:t>
-      </w:r>
-      <w:proofErr w:type="spellStart"/>
-      <w:r>
-        <w:rPr>
-          <w:color w:val="000000"/>
-        </w:rPr>
-        <w:t>dibanding</w:t>
-      </w:r>
-      <w:proofErr w:type="spellEnd"/>
-      <w:r>
-        <w:rPr>
-          <w:color w:val="000000"/>
-        </w:rPr>
-        <w:t xml:space="preserve"> </w:t>
-      </w:r>
-      <w:r>
-        <w:rPr>
-          <w:color w:val="000000"/>
-        </w:rPr>
-        <w:t>Mendeley</w:t>
-      </w:r>
-      <w:r>
-        <w:rPr>
-          <w:color w:val="000000"/>
-        </w:rPr>
-        <w:t xml:space="preserve">. </w:t>
-      </w:r>
-      <w:proofErr w:type="spellStart"/>
-      <w:r>
-        <w:rPr>
-          <w:color w:val="000000"/>
-        </w:rPr>
-        <w:t>Berikut</w:t>
-      </w:r>
-      <w:proofErr w:type="spellEnd"/>
-      <w:r>
-        <w:rPr>
-          <w:color w:val="000000"/>
-        </w:rPr>
-        <w:t xml:space="preserve"> </w:t>
-      </w:r>
-      <w:proofErr w:type="spellStart"/>
-      <w:r>
-        <w:rPr>
-          <w:color w:val="000000"/>
-        </w:rPr>
-        <w:t>adalah</w:t>
-      </w:r>
-      <w:proofErr w:type="spellEnd"/>
-      <w:r>
-        <w:rPr>
-          <w:color w:val="000000"/>
-        </w:rPr>
-        <w:t xml:space="preserve"> </w:t>
-      </w:r>
-      <w:proofErr w:type="spellStart"/>
-      <w:r>
-        <w:rPr>
-          <w:color w:val="000000"/>
-        </w:rPr>
-        <w:t>contoh</w:t>
-      </w:r>
-      <w:proofErr w:type="spellEnd"/>
-      <w:r>
-        <w:rPr>
-          <w:color w:val="000000"/>
-        </w:rPr>
-        <w:t xml:space="preserve"> </w:t>
-      </w:r>
-      <w:proofErr w:type="spellStart"/>
-      <w:r>
-        <w:rPr>
-          <w:color w:val="000000"/>
-        </w:rPr>
-        <w:t>sitasi</w:t>
-      </w:r>
-      <w:proofErr w:type="spellEnd"/>
-      <w:r>
-        <w:rPr>
-          <w:color w:val="000000"/>
-        </w:rPr>
-        <w:t xml:space="preserve"> </w:t>
-      </w:r>
-      <w:proofErr w:type="spellStart"/>
-      <w:r>
-        <w:rPr>
-          <w:color w:val="000000"/>
-        </w:rPr>
-        <w:t>sebuah</w:t>
-      </w:r>
-      <w:proofErr w:type="spellEnd"/>
-      <w:r>
-        <w:rPr>
-          <w:color w:val="000000"/>
-        </w:rPr>
-        <w:t xml:space="preserve"> </w:t>
-      </w:r>
-      <w:proofErr w:type="spellStart"/>
-      <w:r>
-        <w:rPr>
-          <w:color w:val="000000"/>
-        </w:rPr>
-        <w:t>artikel</w:t>
-      </w:r>
-      <w:proofErr w:type="spellEnd"/>
-      <w:r>
-        <w:rPr>
-          <w:color w:val="000000"/>
-        </w:rPr>
-        <w:t xml:space="preserve"> yang </w:t>
-      </w:r>
-      <w:proofErr w:type="spellStart"/>
-      <w:r>
-        <w:rPr>
-          <w:color w:val="000000"/>
-        </w:rPr>
-        <w:t>diambil</w:t>
-      </w:r>
-      <w:proofErr w:type="spellEnd"/>
-      <w:r>
-        <w:rPr>
-          <w:color w:val="000000"/>
-        </w:rPr>
-        <w:t xml:space="preserve"> </w:t>
-      </w:r>
-      <w:proofErr w:type="spellStart"/>
-      <w:r>
-        <w:rPr>
-          <w:color w:val="000000"/>
-        </w:rPr>
-        <w:t>penulis</w:t>
-      </w:r>
-      <w:proofErr w:type="spellEnd"/>
-      <w:r>
-        <w:rPr>
-          <w:color w:val="000000"/>
-        </w:rPr>
-        <w:t xml:space="preserve"> </w:t>
-      </w:r>
-      <w:proofErr w:type="spellStart"/>
-      <w:r>
-        <w:rPr>
-          <w:color w:val="000000"/>
-        </w:rPr>
-        <w:t>secara</w:t>
-      </w:r>
-      <w:proofErr w:type="spellEnd"/>
-      <w:r>
-        <w:rPr>
-          <w:color w:val="000000"/>
-        </w:rPr>
-        <w:t xml:space="preserve"> </w:t>
-      </w:r>
-      <w:proofErr w:type="spellStart"/>
-      <w:r>
-        <w:rPr>
-          <w:color w:val="000000"/>
-        </w:rPr>
-        <w:t>acak</w:t>
-      </w:r>
-      <w:proofErr w:type="spellEnd"/>
-      <w:r>
-        <w:rPr>
-          <w:color w:val="000000"/>
-        </w:rPr>
-        <w:t xml:space="preserve"> </w:t>
-      </w:r>
-      <w:proofErr w:type="spellStart"/>
-      <w:r>
-        <w:rPr>
-          <w:color w:val="000000"/>
-        </w:rPr>
-        <w:t>menggunakan</w:t>
-      </w:r>
-      <w:proofErr w:type="spellEnd"/>
-      <w:r>
-        <w:rPr>
-          <w:color w:val="000000"/>
-        </w:rPr>
-        <w:t xml:space="preserve"> format </w:t>
-      </w:r>
-      <w:r>
-        <w:rPr>
-          <w:color w:val="000000"/>
-        </w:rPr>
-        <w:t>APA (American Psychological Association)</w:t>
-      </w:r>
-      <w:r>
-        <w:rPr>
-          <w:color w:val="000000"/>
-        </w:rPr>
-        <w:t xml:space="preserve"> </w:t>
-      </w:r>
-      <w:r>
-        <w:rPr>
-          <w:color w:val="000000"/>
-        </w:rPr>
-        <w:fldChar w:fldCharType="begin"/>
-      </w:r>
-      <w:r>
-        <w:rPr>
-          <w:color w:val="000000"/>
-        </w:rPr>
-        <w:instrText xml:space="preserve"> ADDIN ZOTERO_ITEM CSL_CITATION {"citationID":"Lhy9CoeA","properties":{"formattedCitation":"(Hussain et al., 2023)","plainCitation":"(Hussain et al., 2023)","noteIndex":0},"citationItems":[{"id":203,"uris":["http://zotero.org/users/12263819/items/NLE6UJ3P"],"itemData":{"id":203,"type":"article-journal","container-title":"Neural Computing and Applications","DOI":"10.1007/s00521-023-08925-y","ISSN":"0941-0643, 1433-3058","issue":"30","journalAbbreviation":"Neural Comput &amp; Applic","language":"en","page":"22163-22178","source":"DOI.org (Crossref)","title":"Transfer learning-based quantized deep learning models for nail melanoma classification","volume":"35","author":[{"family":"Hussain","given":"Mujahid"},{"family":"Fiza","given":"Makhmoor"},{"family":"Khalil","given":"Aiman"},{"family":"Siyal","given":"Asad Ali"},{"family":"Dharejo","given":"Fayaz Ali"},{"family":"Hyder","given":"Waheeduddin"},{"family":"Guzzo","given":"Antonella"},{"family":"Krichen","given":"Moez"},{"family":"Fortino","given":"Giancarlo"}],"issued":{"date-parts":[["2023",10]]}}}],"schema":"https://github.com/citation-style-language/schema/raw/master/csl-citation.json"} </w:instrText>
-      </w:r>
-      <w:r>
-        <w:rPr>
-          <w:color w:val="000000"/>
-        </w:rPr>
-        <w:fldChar w:fldCharType="separate"/>
-      </w:r>
-      <w:r>
-        <w:t>(Hussain et al., 2023)</w:t>
-      </w:r>
-      <w:r>
-        <w:rPr>
-          <w:color w:val="000000"/>
-        </w:rPr>
-        <w:fldChar w:fldCharType="end"/>
-      </w:r>
-      <w:r>
-        <w:rPr>
-          <w:color w:val="000000"/>
-        </w:rPr>
-        <w:t xml:space="preserve">. </w:t>
-      </w:r>
-    </w:p>
-    <w:p>
-      <w:pPr>
-        <w:pStyle w:val="NormalWeb"/>
-        <w:spacing w:before="0" w:beforeAutospacing="0" w:after="0" w:afterAutospacing="0" w:line="276" w:lineRule="auto"/>
-        <w:ind w:firstLine="720"/>
-        <w:jc w:val="both"/>
-        <w:rPr>
-          <w:color w:val="000000"/>
-        </w:rPr>
-      </w:pPr>
     </w:p>
     <w:p>
       <w:pPr>
@@ -6327,12 +6294,6 @@
       <w:r>
         <w:t xml:space="preserve">Lorem ipsum dolor sit amet, consectetur adipiscing elit. Morbi lacinia tellus eros, sit amet pharetra elit luctus eu. Proin in orci quis tortor dictum aliquet. Suspendisse potenti. Cras consectetur eros malesuada sagittis placerat. In sed pellentesque lacus. Proin malesuada lacus et leo eleifend, eget imperdiet arcu feugiat. Cras accumsan sodales ultrices. Integer pellentesque vel vulputate erat consectetur, sed congue nunc posuere. Proin congue orci dolor, vel semper tellus lobortis et. Suspendisse ultrices neque at pellentesque commodo. Proin eu ipsum sodales, facilisis libero et, consectetur ex. </w:t>
       </w:r>
-    </w:p>
-    <w:p>
-      <w:pPr>
-        <w:ind w:firstLine="720"/>
-        <w:jc w:val="both"/>
-      </w:pPr>
     </w:p>
     <w:p>
       <w:pPr>
@@ -14017,6 +13978,7 @@
   <w:style w:type="character" w:default="1" w:styleId="DefaultParagraphFont">
     <w:name w:val="Default Paragraph Font"/>
     <w:uiPriority w:val="1"/>
+    <w:semiHidden/>
     <w:unhideWhenUsed/>
   </w:style>
   <w:style w:type="table" w:default="1" w:styleId="TableNormal">

</xml_diff>